<commit_message>
Added some details to the SAD
</commit_message>
<xml_diff>
--- a/TeamCTS_POD02 SAD.docx
+++ b/TeamCTS_POD02 SAD.docx
@@ -10,6 +10,12 @@
           <w:sz w:val="5"/>
         </w:rPr>
       </w:pPr>
+      <w:r>
+        <w:rPr>
+          <w:sz w:val="5"/>
+        </w:rPr>
+        <w:t>G</w:t>
+      </w:r>
     </w:p>
     <w:p>
       <w:pPr>
@@ -33365,6 +33371,7 @@
           <w:rFonts w:eastAsia="Premier League"/>
           <w:b/>
           <w:bCs/>
+          <w:noProof/>
           <w:color w:val="3F35BB"/>
           <w:sz w:val="44"/>
           <w:szCs w:val="44"/>
@@ -33452,9 +33459,11 @@
             <w14:bevel/>
           </w14:textOutline>
         </w:rPr>
-        <w:t>After</w:t>
-      </w:r>
-      <w:r>
+        <w:t>After:</w:t>
+      </w:r>
+    </w:p>
+    <w:p>
+      <w:pPr>
         <w:rPr>
           <w:b/>
           <w:bCs/>
@@ -33469,25 +33478,6 @@
             <w14:bevel/>
           </w14:textOutline>
         </w:rPr>
-        <w:t>:</w:t>
-      </w:r>
-    </w:p>
-    <w:p>
-      <w:pPr>
-        <w:rPr>
-          <w:b/>
-          <w:bCs/>
-          <w:color w:val="1F497D" w:themeColor="text2"/>
-          <w:sz w:val="36"/>
-          <w:szCs w:val="36"/>
-          <w14:textOutline w14:w="9525" w14:cap="rnd" w14:cmpd="sng" w14:algn="ctr">
-            <w14:solidFill>
-              <w14:schemeClr w14:val="accent1"/>
-            </w14:solidFill>
-            <w14:prstDash w14:val="solid"/>
-            <w14:bevel/>
-          </w14:textOutline>
-        </w:rPr>
       </w:pPr>
     </w:p>
     <w:p>
@@ -33507,6 +33497,7 @@
           <w:rFonts w:eastAsia="Premier League"/>
           <w:b/>
           <w:bCs/>
+          <w:noProof/>
           <w:color w:val="3F35BB"/>
           <w:sz w:val="44"/>
           <w:szCs w:val="44"/>

</xml_diff>